<commit_message>
week 8 database files
</commit_message>
<xml_diff>
--- a/Relational Database Design I/WEEK 10/TERM FINAL PROJECT/PROJECT DIRECTIONS.docx
+++ b/Relational Database Design I/WEEK 10/TERM FINAL PROJECT/PROJECT DIRECTIONS.docx
@@ -2537,7 +2537,60 @@
           <w:sz w:val="24"/>
           <w:szCs w:val="24"/>
         </w:rPr>
-        <w:t>Write the SQL that creates the tables, indexes and sequences for your database. (Place all your SQL in the same script file.)</w:t>
+        <w:t xml:space="preserve">Write the SQL that creates the tables, indexes and </w:t>
+      </w:r>
+      <w:proofErr w:type="gramStart"/>
+      <w:r>
+        <w:rPr>
+          <w:rFonts w:ascii="Times New Roman" w:hAnsi="Times New Roman" w:cs="Times New Roman"/>
+          <w:sz w:val="24"/>
+          <w:szCs w:val="24"/>
+          <w:highlight w:val="yellow"/>
+        </w:rPr>
+        <w:t>sequences</w:t>
+      </w:r>
+      <w:r>
+        <w:rPr>
+          <w:rFonts w:ascii="Times New Roman" w:hAnsi="Times New Roman" w:cs="Times New Roman"/>
+          <w:sz w:val="24"/>
+          <w:szCs w:val="24"/>
+        </w:rPr>
+        <w:t>(</w:t>
+      </w:r>
+      <w:proofErr w:type="gramEnd"/>
+      <w:r>
+        <w:rPr>
+          <w:rFonts w:ascii="Times New Roman" w:hAnsi="Times New Roman" w:cs="Times New Roman"/>
+          <w:sz w:val="24"/>
+          <w:szCs w:val="24"/>
+        </w:rPr>
+        <w:t xml:space="preserve">for </w:t>
+      </w:r>
+      <w:proofErr w:type="spellStart"/>
+      <w:r>
+        <w:rPr>
+          <w:rFonts w:ascii="Times New Roman" w:hAnsi="Times New Roman" w:cs="Times New Roman"/>
+          <w:sz w:val="24"/>
+          <w:szCs w:val="24"/>
+        </w:rPr>
+        <w:t>userID</w:t>
+      </w:r>
+      <w:proofErr w:type="spellEnd"/>
+      <w:r>
+        <w:rPr>
+          <w:rFonts w:ascii="Times New Roman" w:hAnsi="Times New Roman" w:cs="Times New Roman"/>
+          <w:sz w:val="24"/>
+          <w:szCs w:val="24"/>
+        </w:rPr>
+        <w:t>)</w:t>
+      </w:r>
+      <w:r>
+        <w:rPr>
+          <w:rFonts w:ascii="Times New Roman" w:hAnsi="Times New Roman" w:cs="Times New Roman"/>
+          <w:sz w:val="24"/>
+          <w:szCs w:val="24"/>
+        </w:rPr>
+        <w:t xml:space="preserve"> for your database. (Place all your SQL in the same script file.)</w:t>
       </w:r>
     </w:p>
     <w:p>
@@ -4022,6 +4075,7 @@
     <w:lsdException w:name="HTML Sample" w:semiHidden="1" w:unhideWhenUsed="1"/>
     <w:lsdException w:name="HTML Typewriter" w:semiHidden="1" w:unhideWhenUsed="1"/>
     <w:lsdException w:name="HTML Variable" w:semiHidden="1" w:unhideWhenUsed="1"/>
+    <w:lsdException w:name="Normal Table" w:semiHidden="1" w:unhideWhenUsed="1"/>
     <w:lsdException w:name="annotation subject" w:semiHidden="1" w:unhideWhenUsed="1"/>
     <w:lsdException w:name="No List" w:semiHidden="1" w:unhideWhenUsed="1"/>
     <w:lsdException w:name="Outline List 1" w:semiHidden="1" w:unhideWhenUsed="1"/>
@@ -4064,8 +4118,11 @@
     <w:lsdException w:name="Table Contemporary" w:semiHidden="1" w:unhideWhenUsed="1"/>
     <w:lsdException w:name="Table Elegant" w:semiHidden="1" w:unhideWhenUsed="1"/>
     <w:lsdException w:name="Table Professional" w:semiHidden="1" w:unhideWhenUsed="1"/>
+    <w:lsdException w:name="Table Subtle 1" w:semiHidden="1" w:unhideWhenUsed="1"/>
     <w:lsdException w:name="Table Subtle 2" w:semiHidden="1" w:unhideWhenUsed="1"/>
     <w:lsdException w:name="Table Web 1" w:semiHidden="1" w:unhideWhenUsed="1"/>
+    <w:lsdException w:name="Table Web 2" w:semiHidden="1" w:unhideWhenUsed="1"/>
+    <w:lsdException w:name="Table Web 3" w:semiHidden="1" w:unhideWhenUsed="1"/>
     <w:lsdException w:name="Balloon Text" w:semiHidden="1" w:unhideWhenUsed="1"/>
     <w:lsdException w:name="Table Grid" w:uiPriority="39"/>
     <w:lsdException w:name="Table Theme" w:semiHidden="1" w:unhideWhenUsed="1"/>

</xml_diff>